<commit_message>
Finished final project and paper
</commit_message>
<xml_diff>
--- a/Final Paper Analysis - Westemi.docx
+++ b/Final Paper Analysis - Westemi.docx
@@ -156,7 +156,7 @@
           <w:sz w:val="24"/>
           <w:szCs w:val="24"/>
         </w:rPr>
-        <w:t>Geometry Shaders: Turning a Polygonal Model into a Collection of Spheres</w:t>
+        <w:t>Richer Worlds for Next Gen Games: Data Amplification Techniques Survey</w:t>
       </w:r>
     </w:p>
     <w:p>
@@ -309,254 +309,762 @@
     </w:p>
     <w:p>
       <w:pPr>
-        <w:rPr>
-          <w:rFonts w:ascii="Times New Roman" w:hAnsi="Times New Roman" w:cs="Times New Roman"/>
-          <w:sz w:val="24"/>
-          <w:szCs w:val="24"/>
-        </w:rPr>
-      </w:pPr>
-    </w:p>
-    <w:p>
-      <w:pPr>
-        <w:numPr>
-          <w:ilvl w:val="0"/>
-          <w:numId w:val="1"/>
-        </w:numPr>
-        <w:spacing w:before="100" w:beforeAutospacing="1" w:after="100" w:afterAutospacing="1" w:line="240" w:lineRule="auto"/>
-        <w:rPr>
-          <w:rFonts w:ascii="Times New Roman" w:eastAsia="Times New Roman" w:hAnsi="Times New Roman" w:cs="Times New Roman"/>
-          <w:color w:val="000000"/>
-          <w:sz w:val="27"/>
-          <w:szCs w:val="27"/>
-        </w:rPr>
-      </w:pPr>
-      <w:r>
-        <w:rPr>
-          <w:rFonts w:ascii="Times New Roman" w:eastAsia="Times New Roman" w:hAnsi="Times New Roman" w:cs="Times New Roman"/>
-          <w:color w:val="000000"/>
-          <w:sz w:val="27"/>
-          <w:szCs w:val="27"/>
+        <w:spacing w:line="360" w:lineRule="auto"/>
+        <w:ind w:firstLine="360"/>
+        <w:rPr>
+          <w:rFonts w:ascii="Times New Roman" w:hAnsi="Times New Roman" w:cs="Times New Roman"/>
+          <w:sz w:val="24"/>
+          <w:szCs w:val="24"/>
+        </w:rPr>
+      </w:pPr>
+      <w:r>
+        <w:rPr>
+          <w:rFonts w:ascii="Times New Roman" w:hAnsi="Times New Roman" w:cs="Times New Roman"/>
+          <w:sz w:val="24"/>
+          <w:szCs w:val="24"/>
         </w:rPr>
         <w:lastRenderedPageBreak/>
-        <w:t>What is the general theme of the paper you read? What does the title mean? What are they trying to do? Why are they trying to do it? (I.e., what problem are they trying to solve?)</w:t>
-      </w:r>
-    </w:p>
-    <w:p>
-      <w:pPr>
-        <w:numPr>
-          <w:ilvl w:val="0"/>
-          <w:numId w:val="1"/>
-        </w:numPr>
-        <w:spacing w:before="100" w:beforeAutospacing="1" w:after="100" w:afterAutospacing="1" w:line="240" w:lineRule="auto"/>
-        <w:rPr>
-          <w:rFonts w:ascii="Times New Roman" w:eastAsia="Times New Roman" w:hAnsi="Times New Roman" w:cs="Times New Roman"/>
-          <w:color w:val="000000"/>
-          <w:sz w:val="27"/>
-          <w:szCs w:val="27"/>
-        </w:rPr>
-      </w:pPr>
-      <w:r>
-        <w:rPr>
-          <w:rFonts w:ascii="Times New Roman" w:eastAsia="Times New Roman" w:hAnsi="Times New Roman" w:cs="Times New Roman"/>
-          <w:color w:val="000000"/>
-          <w:sz w:val="27"/>
-          <w:szCs w:val="27"/>
-        </w:rPr>
-        <w:t>You </w:t>
-      </w:r>
-      <w:r>
-        <w:rPr>
-          <w:rFonts w:ascii="Times New Roman" w:eastAsia="Times New Roman" w:hAnsi="Times New Roman" w:cs="Times New Roman"/>
-          <w:i/>
-          <w:iCs/>
-          <w:color w:val="000000"/>
-          <w:sz w:val="27"/>
-          <w:szCs w:val="27"/>
-        </w:rPr>
-        <w:t>can</w:t>
-      </w:r>
-      <w:r>
-        <w:rPr>
-          <w:rFonts w:ascii="Times New Roman" w:eastAsia="Times New Roman" w:hAnsi="Times New Roman" w:cs="Times New Roman"/>
-          <w:color w:val="000000"/>
-          <w:sz w:val="27"/>
-          <w:szCs w:val="27"/>
-        </w:rPr>
-        <w:t xml:space="preserve"> copy and paste images or graphs from the paper into your paper, but not </w:t>
-      </w:r>
-      <w:proofErr w:type="gramStart"/>
-      <w:r>
-        <w:rPr>
-          <w:rFonts w:ascii="Times New Roman" w:eastAsia="Times New Roman" w:hAnsi="Times New Roman" w:cs="Times New Roman"/>
-          <w:color w:val="000000"/>
-          <w:sz w:val="27"/>
-          <w:szCs w:val="27"/>
-        </w:rPr>
-        <w:t>as a way to</w:t>
-      </w:r>
-      <w:proofErr w:type="gramEnd"/>
-      <w:r>
-        <w:rPr>
-          <w:rFonts w:ascii="Times New Roman" w:eastAsia="Times New Roman" w:hAnsi="Times New Roman" w:cs="Times New Roman"/>
-          <w:color w:val="000000"/>
-          <w:sz w:val="27"/>
-          <w:szCs w:val="27"/>
-        </w:rPr>
-        <w:t xml:space="preserve"> have to write less to hit the 5-page requirement.</w:t>
-      </w:r>
-    </w:p>
-    <w:p>
-      <w:pPr>
-        <w:numPr>
-          <w:ilvl w:val="0"/>
-          <w:numId w:val="1"/>
-        </w:numPr>
-        <w:spacing w:before="100" w:beforeAutospacing="1" w:after="100" w:afterAutospacing="1" w:line="240" w:lineRule="auto"/>
-        <w:rPr>
-          <w:rFonts w:ascii="Times New Roman" w:eastAsia="Times New Roman" w:hAnsi="Times New Roman" w:cs="Times New Roman"/>
-          <w:color w:val="000000"/>
-          <w:sz w:val="27"/>
-          <w:szCs w:val="27"/>
-        </w:rPr>
-      </w:pPr>
-      <w:r>
-        <w:rPr>
-          <w:rFonts w:ascii="Times New Roman" w:eastAsia="Times New Roman" w:hAnsi="Times New Roman" w:cs="Times New Roman"/>
-          <w:color w:val="000000"/>
-          <w:sz w:val="27"/>
-          <w:szCs w:val="27"/>
-        </w:rPr>
-        <w:t>Who are the authors? Where are they from? If you can tell, what positions do they hold? Can you find out something about their backgrounds?</w:t>
-      </w:r>
-    </w:p>
-    <w:p>
-      <w:pPr>
-        <w:numPr>
-          <w:ilvl w:val="0"/>
-          <w:numId w:val="1"/>
-        </w:numPr>
-        <w:spacing w:before="100" w:beforeAutospacing="1" w:after="100" w:afterAutospacing="1" w:line="240" w:lineRule="auto"/>
-        <w:rPr>
-          <w:rFonts w:ascii="Times New Roman" w:eastAsia="Times New Roman" w:hAnsi="Times New Roman" w:cs="Times New Roman"/>
-          <w:color w:val="000000"/>
-          <w:sz w:val="27"/>
-          <w:szCs w:val="27"/>
-        </w:rPr>
-      </w:pPr>
-      <w:r>
-        <w:rPr>
-          <w:rFonts w:ascii="Times New Roman" w:eastAsia="Times New Roman" w:hAnsi="Times New Roman" w:cs="Times New Roman"/>
-          <w:color w:val="000000"/>
-          <w:sz w:val="27"/>
-          <w:szCs w:val="27"/>
-        </w:rPr>
-        <w:t>What did the authors do?</w:t>
-      </w:r>
-    </w:p>
-    <w:p>
-      <w:pPr>
-        <w:numPr>
-          <w:ilvl w:val="0"/>
-          <w:numId w:val="1"/>
-        </w:numPr>
-        <w:spacing w:before="100" w:beforeAutospacing="1" w:after="100" w:afterAutospacing="1" w:line="240" w:lineRule="auto"/>
-        <w:rPr>
-          <w:rFonts w:ascii="Times New Roman" w:eastAsia="Times New Roman" w:hAnsi="Times New Roman" w:cs="Times New Roman"/>
-          <w:color w:val="000000"/>
-          <w:sz w:val="27"/>
-          <w:szCs w:val="27"/>
-        </w:rPr>
-      </w:pPr>
-      <w:r>
-        <w:rPr>
-          <w:rFonts w:ascii="Times New Roman" w:eastAsia="Times New Roman" w:hAnsi="Times New Roman" w:cs="Times New Roman"/>
-          <w:color w:val="000000"/>
-          <w:sz w:val="27"/>
-          <w:szCs w:val="27"/>
-        </w:rPr>
-        <w:t>What conclusions did the paper draw?</w:t>
-      </w:r>
-    </w:p>
-    <w:p>
-      <w:pPr>
-        <w:numPr>
-          <w:ilvl w:val="0"/>
-          <w:numId w:val="1"/>
-        </w:numPr>
-        <w:spacing w:before="100" w:beforeAutospacing="1" w:after="100" w:afterAutospacing="1" w:line="240" w:lineRule="auto"/>
-        <w:rPr>
-          <w:rFonts w:ascii="Times New Roman" w:eastAsia="Times New Roman" w:hAnsi="Times New Roman" w:cs="Times New Roman"/>
-          <w:color w:val="000000"/>
-          <w:sz w:val="27"/>
-          <w:szCs w:val="27"/>
-        </w:rPr>
-      </w:pPr>
-      <w:r>
-        <w:rPr>
-          <w:rFonts w:ascii="Times New Roman" w:eastAsia="Times New Roman" w:hAnsi="Times New Roman" w:cs="Times New Roman"/>
-          <w:color w:val="000000"/>
-          <w:sz w:val="27"/>
-          <w:szCs w:val="27"/>
-        </w:rPr>
-        <w:t>What insights did you get from the paper that you didn't already know?</w:t>
-      </w:r>
-    </w:p>
-    <w:p>
-      <w:pPr>
-        <w:numPr>
-          <w:ilvl w:val="0"/>
-          <w:numId w:val="1"/>
-        </w:numPr>
-        <w:spacing w:before="100" w:beforeAutospacing="1" w:after="100" w:afterAutospacing="1" w:line="240" w:lineRule="auto"/>
-        <w:rPr>
-          <w:rFonts w:ascii="Times New Roman" w:eastAsia="Times New Roman" w:hAnsi="Times New Roman" w:cs="Times New Roman"/>
-          <w:color w:val="000000"/>
-          <w:sz w:val="27"/>
-          <w:szCs w:val="27"/>
-        </w:rPr>
-      </w:pPr>
-      <w:r>
-        <w:rPr>
-          <w:rFonts w:ascii="Times New Roman" w:eastAsia="Times New Roman" w:hAnsi="Times New Roman" w:cs="Times New Roman"/>
-          <w:color w:val="000000"/>
-          <w:sz w:val="27"/>
-          <w:szCs w:val="27"/>
-        </w:rPr>
-        <w:t>Did you see any flaws or short-sightedness in the paper's methods or conclusions? (It's OK if you didn't.)</w:t>
-      </w:r>
-    </w:p>
-    <w:p>
-      <w:pPr>
-        <w:numPr>
-          <w:ilvl w:val="0"/>
-          <w:numId w:val="1"/>
-        </w:numPr>
-        <w:spacing w:before="100" w:beforeAutospacing="1" w:after="100" w:afterAutospacing="1" w:line="240" w:lineRule="auto"/>
-        <w:rPr>
-          <w:rFonts w:ascii="Times New Roman" w:eastAsia="Times New Roman" w:hAnsi="Times New Roman" w:cs="Times New Roman"/>
-          <w:color w:val="000000"/>
-          <w:sz w:val="27"/>
-          <w:szCs w:val="27"/>
-        </w:rPr>
-      </w:pPr>
-      <w:r>
-        <w:rPr>
-          <w:rFonts w:ascii="Times New Roman" w:eastAsia="Times New Roman" w:hAnsi="Times New Roman" w:cs="Times New Roman"/>
-          <w:color w:val="000000"/>
-          <w:sz w:val="27"/>
-          <w:szCs w:val="27"/>
-        </w:rPr>
-        <w:t>If you were these researchers, what would you do next in this line of research?</w:t>
-      </w:r>
-    </w:p>
-    <w:p>
-      <w:pPr>
-        <w:rPr>
-          <w:rFonts w:ascii="Times New Roman" w:hAnsi="Times New Roman" w:cs="Times New Roman"/>
-          <w:sz w:val="24"/>
-          <w:szCs w:val="24"/>
-        </w:rPr>
-      </w:pPr>
+        <w:t xml:space="preserve">The </w:t>
+      </w:r>
+      <w:r>
+        <w:rPr>
+          <w:rFonts w:ascii="Times New Roman" w:hAnsi="Times New Roman" w:cs="Times New Roman"/>
+          <w:sz w:val="24"/>
+          <w:szCs w:val="24"/>
+        </w:rPr>
+        <w:t>presentation</w:t>
+      </w:r>
+      <w:r>
+        <w:rPr>
+          <w:rFonts w:ascii="Times New Roman" w:hAnsi="Times New Roman" w:cs="Times New Roman"/>
+          <w:sz w:val="24"/>
+          <w:szCs w:val="24"/>
+        </w:rPr>
+        <w:t xml:space="preserve"> title</w:t>
+      </w:r>
+      <w:r>
+        <w:rPr>
+          <w:rFonts w:ascii="Times New Roman" w:hAnsi="Times New Roman" w:cs="Times New Roman"/>
+          <w:sz w:val="24"/>
+          <w:szCs w:val="24"/>
+        </w:rPr>
+        <w:t>d</w:t>
+      </w:r>
+      <w:r>
+        <w:rPr>
+          <w:rFonts w:ascii="Times New Roman" w:hAnsi="Times New Roman" w:cs="Times New Roman"/>
+          <w:sz w:val="24"/>
+          <w:szCs w:val="24"/>
+        </w:rPr>
+        <w:t xml:space="preserve">, “Richer Worlds for Next Gen Games: Data Amplification Techniques Survey” looks to discuss the issues in current games, and how techniques can be amplified or used to create more diverse worlds in games, without sacrificing too much data, time, or money. </w:t>
+      </w:r>
+      <w:r>
+        <w:rPr>
+          <w:rFonts w:ascii="Times New Roman" w:hAnsi="Times New Roman" w:cs="Times New Roman"/>
+          <w:sz w:val="24"/>
+          <w:szCs w:val="24"/>
+        </w:rPr>
+        <w:t xml:space="preserve">The world in a game is one of the most vital aspects to a game’s success and can often be the most challenging. </w:t>
+      </w:r>
+      <w:r>
+        <w:rPr>
+          <w:rFonts w:ascii="Times New Roman" w:hAnsi="Times New Roman" w:cs="Times New Roman"/>
+          <w:sz w:val="24"/>
+          <w:szCs w:val="24"/>
+        </w:rPr>
+        <w:t xml:space="preserve">The main problem is how current games are being made, with too much strain on the CPU, without utilizing the fast speeds and power of the GPU. </w:t>
+      </w:r>
+      <w:r>
+        <w:rPr>
+          <w:rFonts w:ascii="Times New Roman" w:hAnsi="Times New Roman" w:cs="Times New Roman"/>
+          <w:sz w:val="24"/>
+          <w:szCs w:val="24"/>
+        </w:rPr>
+        <w:t xml:space="preserve">This is the main theme of the </w:t>
+      </w:r>
+      <w:r>
+        <w:rPr>
+          <w:rFonts w:ascii="Times New Roman" w:hAnsi="Times New Roman" w:cs="Times New Roman"/>
+          <w:sz w:val="24"/>
+          <w:szCs w:val="24"/>
+        </w:rPr>
+        <w:t>presentation</w:t>
+      </w:r>
+      <w:r>
+        <w:rPr>
+          <w:rFonts w:ascii="Times New Roman" w:hAnsi="Times New Roman" w:cs="Times New Roman"/>
+          <w:sz w:val="24"/>
+          <w:szCs w:val="24"/>
+        </w:rPr>
+        <w:t xml:space="preserve">, that the GPU is currently underutilized, and should be used more in games to create richer worlds. </w:t>
+      </w:r>
+      <w:r>
+        <w:rPr>
+          <w:rFonts w:ascii="Times New Roman" w:hAnsi="Times New Roman" w:cs="Times New Roman"/>
+          <w:sz w:val="24"/>
+          <w:szCs w:val="24"/>
+        </w:rPr>
+        <w:t>The author want</w:t>
+      </w:r>
+      <w:r>
+        <w:rPr>
+          <w:rFonts w:ascii="Times New Roman" w:hAnsi="Times New Roman" w:cs="Times New Roman"/>
+          <w:sz w:val="24"/>
+          <w:szCs w:val="24"/>
+        </w:rPr>
+        <w:t>s</w:t>
+      </w:r>
+      <w:r>
+        <w:rPr>
+          <w:rFonts w:ascii="Times New Roman" w:hAnsi="Times New Roman" w:cs="Times New Roman"/>
+          <w:sz w:val="24"/>
+          <w:szCs w:val="24"/>
+        </w:rPr>
+        <w:t xml:space="preserve"> to provide interesting techniques to make better games, and as a result a better gaming industry. </w:t>
+      </w:r>
+    </w:p>
+    <w:p>
+      <w:pPr>
+        <w:spacing w:line="360" w:lineRule="auto"/>
+        <w:rPr>
+          <w:rFonts w:ascii="Times New Roman" w:hAnsi="Times New Roman" w:cs="Times New Roman"/>
+          <w:sz w:val="24"/>
+          <w:szCs w:val="24"/>
+        </w:rPr>
+      </w:pPr>
+      <w:r>
+        <w:rPr>
+          <w:rFonts w:ascii="Times New Roman" w:hAnsi="Times New Roman" w:cs="Times New Roman"/>
+          <w:sz w:val="24"/>
+          <w:szCs w:val="24"/>
+        </w:rPr>
+        <w:tab/>
+        <w:t xml:space="preserve">The presentation was authored by Natalya Tatarchuk. The presentation is listed under ATI research inc., a small research group from Austin, TX, where Natalya led multiple research teams. The research was presented at Game Developers Conference Europe in 2005. </w:t>
+      </w:r>
+      <w:r>
+        <w:rPr>
+          <w:rFonts w:ascii="Times New Roman" w:hAnsi="Times New Roman" w:cs="Times New Roman"/>
+          <w:sz w:val="24"/>
+          <w:szCs w:val="24"/>
+        </w:rPr>
+        <w:t>Natalya Tatarchuk</w:t>
+      </w:r>
+      <w:r>
+        <w:rPr>
+          <w:rFonts w:ascii="Times New Roman" w:hAnsi="Times New Roman" w:cs="Times New Roman"/>
+          <w:sz w:val="24"/>
+          <w:szCs w:val="24"/>
+        </w:rPr>
+        <w:t xml:space="preserve"> has a B.A. in Mathematics and Computer Science from Boston University, as well as an M.S. in Computer Science from Harvard. She </w:t>
+      </w:r>
+      <w:r>
+        <w:rPr>
+          <w:rFonts w:ascii="Times New Roman" w:hAnsi="Times New Roman" w:cs="Times New Roman"/>
+          <w:sz w:val="24"/>
+          <w:szCs w:val="24"/>
+        </w:rPr>
+        <w:t xml:space="preserve">has worked for Bungie on Halo and Destiny, as well as the VP of graphics for Unity, leading the graphics team. Later she became a </w:t>
+      </w:r>
+      <w:r>
+        <w:rPr>
+          <w:rFonts w:ascii="Times New Roman" w:hAnsi="Times New Roman" w:cs="Times New Roman"/>
+          <w:sz w:val="24"/>
+          <w:szCs w:val="24"/>
+        </w:rPr>
+        <w:t>Distinguished Technical Fellow and Chief Architect, VP, Wētā Tools at Unity</w:t>
+      </w:r>
+      <w:r>
+        <w:rPr>
+          <w:rFonts w:ascii="Times New Roman" w:hAnsi="Times New Roman" w:cs="Times New Roman"/>
+          <w:sz w:val="24"/>
+          <w:szCs w:val="24"/>
+        </w:rPr>
+        <w:t>, and just recently became a CTO at Activision. She participates regularly at SIGGRAPH and seems to have a deep understanding and love for computer graphics.</w:t>
+      </w:r>
+    </w:p>
+    <w:p>
+      <w:pPr>
+        <w:spacing w:line="360" w:lineRule="auto"/>
+        <w:rPr>
+          <w:rFonts w:ascii="Times New Roman" w:hAnsi="Times New Roman" w:cs="Times New Roman"/>
+          <w:sz w:val="24"/>
+          <w:szCs w:val="24"/>
+        </w:rPr>
+      </w:pPr>
+      <w:r>
+        <w:rPr>
+          <w:rFonts w:ascii="Times New Roman" w:hAnsi="Times New Roman" w:cs="Times New Roman"/>
+          <w:sz w:val="24"/>
+          <w:szCs w:val="24"/>
+        </w:rPr>
+        <w:tab/>
+        <w:t>The first main topic in the presentation is data amplification, which is defined as creating complex images from small datasets. The idea behind this is “</w:t>
+      </w:r>
+      <w:r>
+        <w:rPr>
+          <w:rFonts w:ascii="Times New Roman" w:hAnsi="Times New Roman" w:cs="Times New Roman"/>
+          <w:sz w:val="24"/>
+          <w:szCs w:val="24"/>
+        </w:rPr>
+        <w:t>If you can generate it, an artist doesn’t have to build it</w:t>
+      </w:r>
+      <w:r>
+        <w:rPr>
+          <w:rFonts w:ascii="Times New Roman" w:hAnsi="Times New Roman" w:cs="Times New Roman"/>
+          <w:sz w:val="24"/>
+          <w:szCs w:val="24"/>
+        </w:rPr>
+        <w:t xml:space="preserve">.” This idea is great, since it does save the company a lot of resources, like time and money. The creation of content is one of the main factors slowing down production of a game. </w:t>
+      </w:r>
+      <w:r>
+        <w:rPr>
+          <w:rFonts w:ascii="Times New Roman" w:hAnsi="Times New Roman" w:cs="Times New Roman"/>
+          <w:sz w:val="24"/>
+          <w:szCs w:val="24"/>
+        </w:rPr>
+        <w:t xml:space="preserve">This leads into the next topic, procedural data generation. </w:t>
+      </w:r>
+      <w:r>
+        <w:rPr>
+          <w:rFonts w:ascii="Times New Roman" w:hAnsi="Times New Roman" w:cs="Times New Roman"/>
+          <w:sz w:val="24"/>
+          <w:szCs w:val="24"/>
+        </w:rPr>
+        <w:t xml:space="preserve">Procedural data generation can mean a multitude of things, ranging from textures, plants, geometry synthesis, and even into the 3d world. We now see procedural generation in a lot of games, especially games that are meant to be replayed over and over again, like Minecraft or Lethal Company. Natalya even gave examples for procedural textures, like clouds or water with added noise, but with the idea of synthesizing new data from video. The ability to take real footage and turn it into new and unique outputs for the game. </w:t>
+      </w:r>
+    </w:p>
+    <w:p>
+      <w:pPr>
+        <w:spacing w:line="360" w:lineRule="auto"/>
+        <w:ind w:firstLine="360"/>
+        <w:rPr>
+          <w:rFonts w:ascii="Times New Roman" w:hAnsi="Times New Roman" w:cs="Times New Roman"/>
+          <w:sz w:val="24"/>
+          <w:szCs w:val="24"/>
+        </w:rPr>
+      </w:pPr>
+      <w:r>
+        <w:rPr>
+          <w:rFonts w:ascii="Times New Roman" w:hAnsi="Times New Roman" w:cs="Times New Roman"/>
+          <w:sz w:val="24"/>
+          <w:szCs w:val="24"/>
+        </w:rPr>
+        <w:lastRenderedPageBreak/>
+        <w:t xml:space="preserve">The next main topic is geometry amplification. </w:t>
+      </w:r>
+      <w:r>
+        <w:rPr>
+          <w:rFonts w:ascii="Times New Roman" w:hAnsi="Times New Roman" w:cs="Times New Roman"/>
+          <w:sz w:val="24"/>
+          <w:szCs w:val="24"/>
+        </w:rPr>
+        <w:t>This technique wants to amplify geometry using synthesis and instancing. The author says it would be much faster to generate geometry or animations instead of storing them in memory. It is really slow to access memory, especially for large features, but it is also slow to create real-time simulation. She suggests two approaches, one which can change the phase of a wave in a water animation, much like the ripples we made in an assignment. Another option is to synthesize height fields and apply that to the water, to displace it vertically. The main point of this technique is to utilize the GPU, where both o</w:t>
+      </w:r>
+      <w:r>
+        <w:rPr>
+          <w:rFonts w:ascii="Times New Roman" w:hAnsi="Times New Roman" w:cs="Times New Roman"/>
+          <w:sz w:val="24"/>
+          <w:szCs w:val="24"/>
+        </w:rPr>
+        <w:t>f</w:t>
+      </w:r>
+      <w:r>
+        <w:rPr>
+          <w:rFonts w:ascii="Times New Roman" w:hAnsi="Times New Roman" w:cs="Times New Roman"/>
+          <w:sz w:val="24"/>
+          <w:szCs w:val="24"/>
+        </w:rPr>
+        <w:t xml:space="preserve"> these computations should be performed. The next portion is instancing, where there can be a single source model that is used multiple times. You can then used shaders to make the objects more diverse, instead of looking all exactly the same. When this is applied with a few more source models, the scene can become very diverse with much less computation time.</w:t>
+      </w:r>
+    </w:p>
+    <w:p>
+      <w:pPr>
+        <w:spacing w:line="360" w:lineRule="auto"/>
+        <w:ind w:firstLine="360"/>
+        <w:rPr>
+          <w:rFonts w:ascii="Times New Roman" w:hAnsi="Times New Roman" w:cs="Times New Roman"/>
+          <w:sz w:val="24"/>
+          <w:szCs w:val="24"/>
+        </w:rPr>
+      </w:pPr>
+      <w:r>
+        <w:rPr>
+          <w:rFonts w:ascii="Times New Roman" w:hAnsi="Times New Roman" w:cs="Times New Roman"/>
+          <w:sz w:val="24"/>
+          <w:szCs w:val="24"/>
+        </w:rPr>
+        <w:tab/>
+      </w:r>
+    </w:p>
+    <w:p>
+      <w:pPr>
+        <w:spacing w:line="360" w:lineRule="auto"/>
+        <w:ind w:firstLine="360"/>
+        <w:rPr>
+          <w:rFonts w:ascii="Times New Roman" w:hAnsi="Times New Roman" w:cs="Times New Roman"/>
+          <w:sz w:val="24"/>
+          <w:szCs w:val="24"/>
+        </w:rPr>
+      </w:pPr>
+      <w:r>
+        <w:rPr>
+          <w:rFonts w:ascii="Times New Roman" w:hAnsi="Times New Roman" w:cs="Times New Roman"/>
+          <w:noProof/>
+          <w:sz w:val="24"/>
+          <w:szCs w:val="24"/>
+        </w:rPr>
+        <w:drawing>
+          <wp:inline distT="0" distB="0" distL="0" distR="0" wp14:anchorId="1BD2594B" wp14:editId="670F40D4">
+            <wp:extent cx="5189220" cy="3902324"/>
+            <wp:effectExtent l="0" t="0" r="0" b="3175"/>
+            <wp:docPr id="1345912600" name="Picture 1"/>
+            <wp:cNvGraphicFramePr>
+              <a:graphicFrameLocks xmlns:a="http://schemas.openxmlformats.org/drawingml/2006/main" noChangeAspect="1"/>
+            </wp:cNvGraphicFramePr>
+            <a:graphic xmlns:a="http://schemas.openxmlformats.org/drawingml/2006/main">
+              <a:graphicData uri="http://schemas.openxmlformats.org/drawingml/2006/picture">
+                <pic:pic xmlns:pic="http://schemas.openxmlformats.org/drawingml/2006/picture">
+                  <pic:nvPicPr>
+                    <pic:cNvPr id="1345912600" name=""/>
+                    <pic:cNvPicPr/>
+                  </pic:nvPicPr>
+                  <pic:blipFill>
+                    <a:blip r:embed="rId6" cstate="print">
+                      <a:extLst>
+                        <a:ext uri="{28A0092B-C50C-407E-A947-70E740481C1C}">
+                          <a14:useLocalDpi xmlns:a14="http://schemas.microsoft.com/office/drawing/2010/main" val="0"/>
+                        </a:ext>
+                      </a:extLst>
+                    </a:blip>
+                    <a:stretch>
+                      <a:fillRect/>
+                    </a:stretch>
+                  </pic:blipFill>
+                  <pic:spPr>
+                    <a:xfrm>
+                      <a:off x="0" y="0"/>
+                      <a:ext cx="5210998" cy="3918701"/>
+                    </a:xfrm>
+                    <a:prstGeom prst="rect">
+                      <a:avLst/>
+                    </a:prstGeom>
+                  </pic:spPr>
+                </pic:pic>
+              </a:graphicData>
+            </a:graphic>
+          </wp:inline>
+        </w:drawing>
+      </w:r>
+    </w:p>
+    <w:p>
+      <w:pPr>
+        <w:spacing w:line="360" w:lineRule="auto"/>
+        <w:ind w:firstLine="360"/>
+        <w:rPr>
+          <w:rFonts w:ascii="Times New Roman" w:hAnsi="Times New Roman" w:cs="Times New Roman"/>
+          <w:sz w:val="24"/>
+          <w:szCs w:val="24"/>
+        </w:rPr>
+      </w:pPr>
+    </w:p>
+    <w:p>
+      <w:pPr>
+        <w:spacing w:line="360" w:lineRule="auto"/>
+        <w:ind w:firstLine="360"/>
+        <w:rPr>
+          <w:rFonts w:ascii="Times New Roman" w:hAnsi="Times New Roman" w:cs="Times New Roman"/>
+          <w:sz w:val="24"/>
+          <w:szCs w:val="24"/>
+        </w:rPr>
+      </w:pPr>
+      <w:r>
+        <w:rPr>
+          <w:rFonts w:ascii="Times New Roman" w:hAnsi="Times New Roman" w:cs="Times New Roman"/>
+          <w:sz w:val="24"/>
+          <w:szCs w:val="24"/>
+        </w:rPr>
+        <w:lastRenderedPageBreak/>
+        <w:tab/>
+        <w:t>The next topic</w:t>
+      </w:r>
+      <w:r>
+        <w:rPr>
+          <w:rFonts w:ascii="Times New Roman" w:hAnsi="Times New Roman" w:cs="Times New Roman"/>
+          <w:sz w:val="24"/>
+          <w:szCs w:val="24"/>
+        </w:rPr>
+        <w:t xml:space="preserve"> is</w:t>
+      </w:r>
+      <w:r>
+        <w:rPr>
+          <w:rFonts w:ascii="Times New Roman" w:hAnsi="Times New Roman" w:cs="Times New Roman"/>
+          <w:sz w:val="24"/>
+          <w:szCs w:val="24"/>
+        </w:rPr>
+        <w:t xml:space="preserve"> data streaming. </w:t>
+      </w:r>
+      <w:r>
+        <w:rPr>
+          <w:rFonts w:ascii="Times New Roman" w:hAnsi="Times New Roman" w:cs="Times New Roman"/>
+          <w:sz w:val="24"/>
+          <w:szCs w:val="24"/>
+        </w:rPr>
+        <w:t>The problem arises when there are big datasets of art assets, then it is time consuming to get them to the GPU for rendering. She suggests using progressive buffers as a new rendering method, which can reduce the number of draw calls. The method of loading levels while players are finishing the current one is used a lot today, I have even seen indie developers who go as far as loading in each non-player character that is used in the game on startup, so that no loading of characters needs to be done during play, they just get moved to a visible area when ready. There are some drawbacks to this technique, including limitations of data structures and memory usage.</w:t>
+      </w:r>
+    </w:p>
+    <w:p>
+      <w:pPr>
+        <w:spacing w:line="360" w:lineRule="auto"/>
+        <w:ind w:firstLine="360"/>
+        <w:rPr>
+          <w:rFonts w:ascii="Times New Roman" w:hAnsi="Times New Roman" w:cs="Times New Roman"/>
+          <w:sz w:val="24"/>
+          <w:szCs w:val="24"/>
+        </w:rPr>
+      </w:pPr>
+      <w:r>
+        <w:rPr>
+          <w:rFonts w:ascii="Times New Roman" w:hAnsi="Times New Roman" w:cs="Times New Roman"/>
+          <w:sz w:val="24"/>
+          <w:szCs w:val="24"/>
+        </w:rPr>
+        <w:t xml:space="preserve">This leaves us with the last topic, data simplification. The goal is to render details surfaces and objects, without having too many triangles and having the render be accurate. The first solution is parallax occlusion mapping, which is described by Natalya as “Per-pixel ray tracing at its core”. </w:t>
+      </w:r>
+      <w:r>
+        <w:rPr>
+          <w:rFonts w:ascii="Times New Roman" w:hAnsi="Times New Roman" w:cs="Times New Roman"/>
+          <w:sz w:val="24"/>
+          <w:szCs w:val="24"/>
+        </w:rPr>
+        <w:t xml:space="preserve">She goes into great detail about the implementation of this technique, and the outcome is a detailed, and fairly accurate version of an object with significantly less triangles in the geometry. This mapping technique is also produced in real-time, and can be used with lighting as well. </w:t>
+      </w:r>
+    </w:p>
+    <w:p>
+      <w:pPr>
+        <w:spacing w:line="360" w:lineRule="auto"/>
+        <w:ind w:firstLine="360"/>
+        <w:rPr>
+          <w:rFonts w:ascii="Times New Roman" w:hAnsi="Times New Roman" w:cs="Times New Roman"/>
+          <w:sz w:val="24"/>
+          <w:szCs w:val="24"/>
+        </w:rPr>
+      </w:pPr>
+      <w:r>
+        <w:rPr>
+          <w:rFonts w:ascii="Times New Roman" w:hAnsi="Times New Roman" w:cs="Times New Roman"/>
+          <w:noProof/>
+          <w:sz w:val="24"/>
+          <w:szCs w:val="24"/>
+        </w:rPr>
+        <w:drawing>
+          <wp:inline distT="0" distB="0" distL="0" distR="0" wp14:anchorId="0B73F07C" wp14:editId="662204FB">
+            <wp:extent cx="5674459" cy="3360420"/>
+            <wp:effectExtent l="0" t="0" r="2540" b="0"/>
+            <wp:docPr id="1449776237" name="Picture 1" descr="A screenshot of a computer generated image&#10;&#10;Description automatically generated"/>
+            <wp:cNvGraphicFramePr>
+              <a:graphicFrameLocks xmlns:a="http://schemas.openxmlformats.org/drawingml/2006/main" noChangeAspect="1"/>
+            </wp:cNvGraphicFramePr>
+            <a:graphic xmlns:a="http://schemas.openxmlformats.org/drawingml/2006/main">
+              <a:graphicData uri="http://schemas.openxmlformats.org/drawingml/2006/picture">
+                <pic:pic xmlns:pic="http://schemas.openxmlformats.org/drawingml/2006/picture">
+                  <pic:nvPicPr>
+                    <pic:cNvPr id="1449776237" name="Picture 1" descr="A screenshot of a computer generated image&#10;&#10;Description automatically generated"/>
+                    <pic:cNvPicPr/>
+                  </pic:nvPicPr>
+                  <pic:blipFill>
+                    <a:blip r:embed="rId7"/>
+                    <a:stretch>
+                      <a:fillRect/>
+                    </a:stretch>
+                  </pic:blipFill>
+                  <pic:spPr>
+                    <a:xfrm>
+                      <a:off x="0" y="0"/>
+                      <a:ext cx="5683572" cy="3365817"/>
+                    </a:xfrm>
+                    <a:prstGeom prst="rect">
+                      <a:avLst/>
+                    </a:prstGeom>
+                  </pic:spPr>
+                </pic:pic>
+              </a:graphicData>
+            </a:graphic>
+          </wp:inline>
+        </w:drawing>
+      </w:r>
+    </w:p>
+    <w:p>
+      <w:pPr>
+        <w:spacing w:line="360" w:lineRule="auto"/>
+        <w:ind w:firstLine="360"/>
+        <w:rPr>
+          <w:rFonts w:ascii="Times New Roman" w:hAnsi="Times New Roman" w:cs="Times New Roman"/>
+          <w:sz w:val="24"/>
+          <w:szCs w:val="24"/>
+        </w:rPr>
+      </w:pPr>
+    </w:p>
+    <w:p>
+      <w:pPr>
+        <w:spacing w:line="360" w:lineRule="auto"/>
+        <w:ind w:firstLine="360"/>
+        <w:rPr>
+          <w:rFonts w:ascii="Times New Roman" w:hAnsi="Times New Roman" w:cs="Times New Roman"/>
+          <w:sz w:val="24"/>
+          <w:szCs w:val="24"/>
+        </w:rPr>
+      </w:pPr>
+      <w:r>
+        <w:rPr>
+          <w:rFonts w:ascii="Times New Roman" w:hAnsi="Times New Roman" w:cs="Times New Roman"/>
+          <w:sz w:val="24"/>
+          <w:szCs w:val="24"/>
+        </w:rPr>
+        <w:lastRenderedPageBreak/>
+        <w:tab/>
+        <w:t xml:space="preserve">The conclusions of this paper draw that the gaming industry is so extremely diverse. The stories are so rich, and the graphics deserve to be even richer. </w:t>
+      </w:r>
+      <w:r>
+        <w:rPr>
+          <w:rFonts w:ascii="Times New Roman" w:hAnsi="Times New Roman" w:cs="Times New Roman"/>
+          <w:sz w:val="24"/>
+          <w:szCs w:val="24"/>
+        </w:rPr>
+        <w:t xml:space="preserve">There are so many thoughtful and unique methods to some just as unique problems. Computer graphics is a challenging but rewarding field in computer science, and there are so many creative people creating solutions. </w:t>
+      </w:r>
+      <w:r>
+        <w:rPr>
+          <w:rFonts w:ascii="Times New Roman" w:hAnsi="Times New Roman" w:cs="Times New Roman"/>
+          <w:sz w:val="24"/>
+          <w:szCs w:val="24"/>
+        </w:rPr>
+        <w:t xml:space="preserve">This was presented in 2005, and we are still seeing these methods being used, as well as some of the same problems. The CPU will most likely always be slower than the GPU, making the GPU so valuable to games. The graphics in games continues to grow and get better, </w:t>
+      </w:r>
+      <w:r>
+        <w:rPr>
+          <w:rFonts w:ascii="Times New Roman" w:hAnsi="Times New Roman" w:cs="Times New Roman"/>
+          <w:sz w:val="24"/>
+          <w:szCs w:val="24"/>
+        </w:rPr>
+        <w:t>and I</w:t>
+      </w:r>
+      <w:r>
+        <w:rPr>
+          <w:rFonts w:ascii="Times New Roman" w:hAnsi="Times New Roman" w:cs="Times New Roman"/>
+          <w:sz w:val="24"/>
+          <w:szCs w:val="24"/>
+        </w:rPr>
+        <w:t xml:space="preserve"> don’t see it slowing down anytime soon. </w:t>
+      </w:r>
+    </w:p>
+    <w:p>
+      <w:pPr>
+        <w:spacing w:line="360" w:lineRule="auto"/>
+        <w:ind w:firstLine="360"/>
+        <w:rPr>
+          <w:rFonts w:ascii="Times New Roman" w:hAnsi="Times New Roman" w:cs="Times New Roman"/>
+          <w:sz w:val="24"/>
+          <w:szCs w:val="24"/>
+        </w:rPr>
+      </w:pPr>
+      <w:r>
+        <w:rPr>
+          <w:rFonts w:ascii="Times New Roman" w:hAnsi="Times New Roman" w:cs="Times New Roman"/>
+          <w:sz w:val="24"/>
+          <w:szCs w:val="24"/>
+        </w:rPr>
+        <w:t xml:space="preserve">I gained a lot of new knowledge and insights from this paper that I did not already know. </w:t>
+      </w:r>
+      <w:r>
+        <w:rPr>
+          <w:rFonts w:ascii="Times New Roman" w:hAnsi="Times New Roman" w:cs="Times New Roman"/>
+          <w:sz w:val="24"/>
+          <w:szCs w:val="24"/>
+        </w:rPr>
+        <w:t>I knew some of these techniques existed, but it was interesting to see the perspective of them from 2005, especially from someone who seems to be at the top of computer graphics. I appreciated seeing some connections to my favorite games, and especially some connections to some homework assignments that we have done as well. There are so many ways to create a solution for a problem and computer graphics really has the most diverse solutions.</w:t>
+      </w:r>
+    </w:p>
+    <w:p>
+      <w:pPr>
+        <w:spacing w:line="360" w:lineRule="auto"/>
+        <w:ind w:firstLine="360"/>
+        <w:rPr>
+          <w:rFonts w:ascii="Times New Roman" w:hAnsi="Times New Roman" w:cs="Times New Roman"/>
+          <w:sz w:val="24"/>
+          <w:szCs w:val="24"/>
+        </w:rPr>
+      </w:pPr>
+      <w:r>
+        <w:rPr>
+          <w:rFonts w:ascii="Times New Roman" w:hAnsi="Times New Roman" w:cs="Times New Roman"/>
+          <w:sz w:val="24"/>
+          <w:szCs w:val="24"/>
+        </w:rPr>
+        <w:tab/>
+        <w:t xml:space="preserve">One of the main flaws that I saw in the presentation </w:t>
+      </w:r>
+      <w:r>
+        <w:rPr>
+          <w:rFonts w:ascii="Times New Roman" w:hAnsi="Times New Roman" w:cs="Times New Roman"/>
+          <w:sz w:val="24"/>
+          <w:szCs w:val="24"/>
+        </w:rPr>
+        <w:t>was</w:t>
+      </w:r>
+      <w:r>
+        <w:rPr>
+          <w:rFonts w:ascii="Times New Roman" w:hAnsi="Times New Roman" w:cs="Times New Roman"/>
+          <w:sz w:val="24"/>
+          <w:szCs w:val="24"/>
+        </w:rPr>
+        <w:t xml:space="preserve"> the use of procedural generation and data amplification to work around having more artists. This is a huge topic currently, with the increase of people using AI, especially for artwork. It is much faster and money-saving to have AI or other techniques create art for you, but it is also lacking in </w:t>
+      </w:r>
+      <w:r>
+        <w:rPr>
+          <w:rFonts w:ascii="Times New Roman" w:hAnsi="Times New Roman" w:cs="Times New Roman"/>
+          <w:sz w:val="24"/>
+          <w:szCs w:val="24"/>
+        </w:rPr>
+        <w:t>creativity and uniqueness. I find that procedurally generated art can sometimes feel boring and repetitive, unless it is used in the correct way. It would be nice to have a balance between the two, a way to increase the productivity of the artist, without sacrificing the human touch to the diverse art.</w:t>
+      </w:r>
+      <w:r>
+        <w:rPr>
+          <w:rFonts w:ascii="Times New Roman" w:hAnsi="Times New Roman" w:cs="Times New Roman"/>
+          <w:sz w:val="24"/>
+          <w:szCs w:val="24"/>
+        </w:rPr>
+        <w:t xml:space="preserve"> It would be interesting to see what her thoughts are on AI, and I am sure that I will continue to research her work and see if I can find anything.</w:t>
+      </w:r>
+    </w:p>
+    <w:p>
+      <w:pPr>
+        <w:spacing w:line="360" w:lineRule="auto"/>
+        <w:ind w:firstLine="360"/>
+        <w:rPr>
+          <w:rFonts w:ascii="Times New Roman" w:hAnsi="Times New Roman" w:cs="Times New Roman"/>
+          <w:sz w:val="24"/>
+          <w:szCs w:val="24"/>
+        </w:rPr>
+      </w:pPr>
+      <w:r>
+        <w:rPr>
+          <w:rFonts w:ascii="Times New Roman" w:hAnsi="Times New Roman" w:cs="Times New Roman"/>
+          <w:sz w:val="24"/>
+          <w:szCs w:val="24"/>
+        </w:rPr>
+        <w:t xml:space="preserve">It is hard to say what I would do next, especially since we have seen the evolution of the game industry over the last 20 years. I think that creating incredibly rich worlds in game is very important and can make a lasting impact on the player. I definitely am a big fan of when a game looks really good. I also think it is interesting that we are seeing so many different types of games becoming popular, and I don’t think the main focus is the graphics anymore. When I was growing up, the most popular games were always the ones that looked the best, especially once flat screen TVs and more powerful consoles and computers came out. But recently I feel we have </w:t>
+      </w:r>
+      <w:r>
+        <w:rPr>
+          <w:rFonts w:ascii="Times New Roman" w:hAnsi="Times New Roman" w:cs="Times New Roman"/>
+          <w:sz w:val="24"/>
+          <w:szCs w:val="24"/>
+        </w:rPr>
+        <w:lastRenderedPageBreak/>
+        <w:t xml:space="preserve">started to </w:t>
+      </w:r>
+      <w:r>
+        <w:rPr>
+          <w:rFonts w:ascii="Times New Roman" w:hAnsi="Times New Roman" w:cs="Times New Roman"/>
+          <w:sz w:val="24"/>
+          <w:szCs w:val="24"/>
+        </w:rPr>
+        <w:t>notice a shift</w:t>
+      </w:r>
+      <w:r>
+        <w:rPr>
+          <w:rFonts w:ascii="Times New Roman" w:hAnsi="Times New Roman" w:cs="Times New Roman"/>
+          <w:sz w:val="24"/>
+          <w:szCs w:val="24"/>
+        </w:rPr>
+        <w:t>, since it is almost too easy to get a game to look good enough. Some popular games currently are extremely graphics heavy, like Baldur’s Gate III or Elden Ring. But there are also some recently popular games like Among us and Lethal Company, where the focus is more on the entertainment of the playstyle of the game. I think if I were creating a game, I would try to create a bridge between these two different worlds, where the game can be aesthetically pleasing and also have the quick-paced playstyle of the sillier, less graphics focused games.</w:t>
+      </w:r>
+    </w:p>
+    <w:p>
+      <w:pPr>
+        <w:spacing w:line="360" w:lineRule="auto"/>
+        <w:ind w:firstLine="360"/>
+        <w:rPr>
+          <w:rFonts w:ascii="Times New Roman" w:hAnsi="Times New Roman" w:cs="Times New Roman"/>
+          <w:sz w:val="24"/>
+          <w:szCs w:val="24"/>
+        </w:rPr>
+      </w:pPr>
+      <w:r>
+        <w:rPr>
+          <w:rFonts w:ascii="Times New Roman" w:hAnsi="Times New Roman" w:cs="Times New Roman"/>
+          <w:sz w:val="24"/>
+          <w:szCs w:val="24"/>
+        </w:rPr>
+        <w:t xml:space="preserve">If I were to continue the research, I would try to find ways to </w:t>
+      </w:r>
+      <w:r>
+        <w:rPr>
+          <w:rFonts w:ascii="Times New Roman" w:hAnsi="Times New Roman" w:cs="Times New Roman"/>
+          <w:sz w:val="24"/>
+          <w:szCs w:val="24"/>
+        </w:rPr>
+        <w:t>use</w:t>
+      </w:r>
+      <w:r>
+        <w:rPr>
+          <w:rFonts w:ascii="Times New Roman" w:hAnsi="Times New Roman" w:cs="Times New Roman"/>
+          <w:sz w:val="24"/>
+          <w:szCs w:val="24"/>
+        </w:rPr>
+        <w:t xml:space="preserve"> less memory. I find that when I am playing games, they require so much space in memory. This results in many games needing to be stored in external hard drives, which makes them much slower and more consuming of resources. I think it is important to always try to find ways to keep memory cost low, so that the end user can have the best product possible.</w:t>
+      </w:r>
+    </w:p>
+    <w:p>
+      <w:pPr>
+        <w:spacing w:line="360" w:lineRule="auto"/>
+        <w:ind w:firstLine="360"/>
+        <w:rPr>
+          <w:rFonts w:ascii="Times New Roman" w:hAnsi="Times New Roman" w:cs="Times New Roman"/>
+          <w:sz w:val="24"/>
+          <w:szCs w:val="24"/>
+        </w:rPr>
+      </w:pPr>
+      <w:r>
+        <w:rPr>
+          <w:rFonts w:ascii="Times New Roman" w:hAnsi="Times New Roman" w:cs="Times New Roman"/>
+          <w:sz w:val="24"/>
+          <w:szCs w:val="24"/>
+        </w:rPr>
+        <w:t xml:space="preserve">The presentation was a beautiful display of computer graphics craftsmanship. The connections to some popular games and methods that they used was very interesting. </w:t>
+      </w:r>
+      <w:r>
+        <w:rPr>
+          <w:rFonts w:ascii="Times New Roman" w:hAnsi="Times New Roman" w:cs="Times New Roman"/>
+          <w:sz w:val="24"/>
+          <w:szCs w:val="24"/>
+        </w:rPr>
+        <w:t xml:space="preserve">The research presented is very </w:t>
+      </w:r>
+      <w:r>
+        <w:rPr>
+          <w:rFonts w:ascii="Times New Roman" w:hAnsi="Times New Roman" w:cs="Times New Roman"/>
+          <w:sz w:val="24"/>
+          <w:szCs w:val="24"/>
+        </w:rPr>
+        <w:t>extensive and</w:t>
+      </w:r>
+      <w:r>
+        <w:rPr>
+          <w:rFonts w:ascii="Times New Roman" w:hAnsi="Times New Roman" w:cs="Times New Roman"/>
+          <w:sz w:val="24"/>
+          <w:szCs w:val="24"/>
+        </w:rPr>
+        <w:t xml:space="preserve"> creates a lot of special solutions to computer graphics problems.  </w:t>
+      </w:r>
+      <w:r>
+        <w:rPr>
+          <w:rFonts w:ascii="Times New Roman" w:hAnsi="Times New Roman" w:cs="Times New Roman"/>
+          <w:sz w:val="24"/>
+          <w:szCs w:val="24"/>
+        </w:rPr>
+        <w:t>The game industry is very complex, but it continues to grow and improve in unique ways.</w:t>
+      </w:r>
     </w:p>
     <w:sectPr>
       <w:pgSz w:w="12240" w:h="15840"/>
@@ -1091,7 +1599,6 @@
   <w:style w:type="character" w:default="1" w:styleId="DefaultParagraphFont">
     <w:name w:val="Default Paragraph Font"/>
     <w:uiPriority w:val="1"/>
-    <w:semiHidden/>
     <w:unhideWhenUsed/>
   </w:style>
   <w:style w:type="table" w:default="1" w:styleId="TableNormal">

</xml_diff>